<commit_message>
Fixed bug when all pbc are False
</commit_message>
<xml_diff>
--- a/docs/reference/atomman.defect.Stroh.theory.docx
+++ b/docs/reference/atomman.defect.Stroh.theory.docx
@@ -41,13 +41,7 @@
         <w:t xml:space="preserve">nisotropic elasticity theory </w:t>
       </w:r>
       <w:r>
-        <w:t xml:space="preserve">for </w:t>
-      </w:r>
-      <w:r>
-        <w:t xml:space="preserve">a continuum defect that is infinitely long and periodic along the z-axis such that the stress, strain and displacements are invariant in that direction.   </w:t>
-      </w:r>
-      <w:r>
-        <w:t xml:space="preserve">The solution was first developed by </w:t>
+        <w:t xml:space="preserve">for a continuum defect that is infinitely long and periodic along the z-axis such that the stress, strain and displacements are invariant in that direction.   The solution was first developed by </w:t>
       </w:r>
       <w:proofErr w:type="spellStart"/>
       <w:r>
@@ -270,7 +264,7 @@
           <v:shape id="_x0000_i1025" type="#_x0000_t75" style="width:60.75pt;height:18.75pt" o:ole="">
             <v:imagedata r:id="rId8" o:title=""/>
           </v:shape>
-          <o:OLEObject Type="Embed" ProgID="Equation.3" ShapeID="_x0000_i1025" DrawAspect="Content" ObjectID="_1534067072" r:id="rId9"/>
+          <o:OLEObject Type="Embed" ProgID="Equation.3" ShapeID="_x0000_i1025" DrawAspect="Content" ObjectID="_1538486085" r:id="rId9"/>
         </w:object>
       </w:r>
       <w:r>
@@ -325,7 +319,7 @@
           <v:shape id="_x0000_i1026" type="#_x0000_t75" style="width:101.25pt;height:38.25pt" o:ole="">
             <v:imagedata r:id="rId10" o:title=""/>
           </v:shape>
-          <o:OLEObject Type="Embed" ProgID="Equation.3" ShapeID="_x0000_i1026" DrawAspect="Content" ObjectID="_1534067073" r:id="rId11"/>
+          <o:OLEObject Type="Embed" ProgID="Equation.3" ShapeID="_x0000_i1026" DrawAspect="Content" ObjectID="_1538486086" r:id="rId11"/>
         </w:object>
       </w:r>
       <w:r>
@@ -380,7 +374,7 @@
           <v:shape id="_x0000_i1027" type="#_x0000_t75" style="width:45pt;height:36.75pt" o:ole="">
             <v:imagedata r:id="rId12" o:title=""/>
           </v:shape>
-          <o:OLEObject Type="Embed" ProgID="Equation.3" ShapeID="_x0000_i1027" DrawAspect="Content" ObjectID="_1534067074" r:id="rId13"/>
+          <o:OLEObject Type="Embed" ProgID="Equation.3" ShapeID="_x0000_i1027" DrawAspect="Content" ObjectID="_1538486087" r:id="rId13"/>
         </w:object>
       </w:r>
       <w:r>
@@ -440,7 +434,7 @@
           <v:shape id="_x0000_i1028" type="#_x0000_t75" style="width:75.75pt;height:36.75pt" o:ole="">
             <v:imagedata r:id="rId14" o:title=""/>
           </v:shape>
-          <o:OLEObject Type="Embed" ProgID="Equation.3" ShapeID="_x0000_i1028" DrawAspect="Content" ObjectID="_1534067075" r:id="rId15"/>
+          <o:OLEObject Type="Embed" ProgID="Equation.3" ShapeID="_x0000_i1028" DrawAspect="Content" ObjectID="_1538486088" r:id="rId15"/>
         </w:object>
       </w:r>
       <w:r>
@@ -496,7 +490,7 @@
           <v:shape id="_x0000_i1029" type="#_x0000_t75" style="width:48.75pt;height:18pt" o:ole="">
             <v:imagedata r:id="rId16" o:title=""/>
           </v:shape>
-          <o:OLEObject Type="Embed" ProgID="Equation.3" ShapeID="_x0000_i1029" DrawAspect="Content" ObjectID="_1534067076" r:id="rId17"/>
+          <o:OLEObject Type="Embed" ProgID="Equation.3" ShapeID="_x0000_i1029" DrawAspect="Content" ObjectID="_1538486089" r:id="rId17"/>
         </w:object>
       </w:r>
       <w:r>
@@ -527,7 +521,7 @@
           <v:shape id="_x0000_i1030" type="#_x0000_t75" style="width:147.75pt;height:18pt" o:ole="">
             <v:imagedata r:id="rId18" o:title=""/>
           </v:shape>
-          <o:OLEObject Type="Embed" ProgID="Equation.3" ShapeID="_x0000_i1030" DrawAspect="Content" ObjectID="_1534067077" r:id="rId19"/>
+          <o:OLEObject Type="Embed" ProgID="Equation.3" ShapeID="_x0000_i1030" DrawAspect="Content" ObjectID="_1538486090" r:id="rId19"/>
         </w:object>
       </w:r>
       <w:r>
@@ -582,7 +576,7 @@
           <v:shape id="_x0000_i1031" type="#_x0000_t75" style="width:218.25pt;height:36pt" o:ole="">
             <v:imagedata r:id="rId20" o:title=""/>
           </v:shape>
-          <o:OLEObject Type="Embed" ProgID="Equation.3" ShapeID="_x0000_i1031" DrawAspect="Content" ObjectID="_1534067078" r:id="rId21"/>
+          <o:OLEObject Type="Embed" ProgID="Equation.3" ShapeID="_x0000_i1031" DrawAspect="Content" ObjectID="_1538486091" r:id="rId21"/>
         </w:object>
       </w:r>
       <w:r>
@@ -624,7 +618,7 @@
           <v:shape id="_x0000_i1032" type="#_x0000_t75" style="width:195pt;height:18.75pt" o:ole="">
             <v:imagedata r:id="rId22" o:title=""/>
           </v:shape>
-          <o:OLEObject Type="Embed" ProgID="Equation.3" ShapeID="_x0000_i1032" DrawAspect="Content" ObjectID="_1534067079" r:id="rId23"/>
+          <o:OLEObject Type="Embed" ProgID="Equation.3" ShapeID="_x0000_i1032" DrawAspect="Content" ObjectID="_1538486092" r:id="rId23"/>
         </w:object>
       </w:r>
       <w:r>
@@ -669,7 +663,7 @@
           <v:shape id="_x0000_i1033" type="#_x0000_t75" style="width:48.75pt;height:18pt" o:ole="">
             <v:imagedata r:id="rId24" o:title=""/>
           </v:shape>
-          <o:OLEObject Type="Embed" ProgID="Equation.3" ShapeID="_x0000_i1033" DrawAspect="Content" ObjectID="_1534067080" r:id="rId25"/>
+          <o:OLEObject Type="Embed" ProgID="Equation.3" ShapeID="_x0000_i1033" DrawAspect="Content" ObjectID="_1538486093" r:id="rId25"/>
         </w:object>
       </w:r>
       <w:r>
@@ -856,7 +850,7 @@
           <v:shape id="_x0000_i1034" type="#_x0000_t75" style="width:143.25pt;height:18.75pt" o:ole="">
             <v:imagedata r:id="rId26" o:title=""/>
           </v:shape>
-          <o:OLEObject Type="Embed" ProgID="Equation.3" ShapeID="_x0000_i1034" DrawAspect="Content" ObjectID="_1534067081" r:id="rId27"/>
+          <o:OLEObject Type="Embed" ProgID="Equation.3" ShapeID="_x0000_i1034" DrawAspect="Content" ObjectID="_1538486094" r:id="rId27"/>
         </w:object>
       </w:r>
       <w:r>
@@ -881,7 +875,7 @@
           <v:shape id="_x0000_i1035" type="#_x0000_t75" style="width:125.25pt;height:36pt" o:ole="">
             <v:imagedata r:id="rId28" o:title=""/>
           </v:shape>
-          <o:OLEObject Type="Embed" ProgID="Equation.3" ShapeID="_x0000_i1035" DrawAspect="Content" ObjectID="_1534067082" r:id="rId29"/>
+          <o:OLEObject Type="Embed" ProgID="Equation.3" ShapeID="_x0000_i1035" DrawAspect="Content" ObjectID="_1538486095" r:id="rId29"/>
         </w:object>
       </w:r>
       <w:r>
@@ -927,7 +921,7 @@
           <v:shape id="_x0000_i1036" type="#_x0000_t75" style="width:48.75pt;height:18pt" o:ole="">
             <v:imagedata r:id="rId30" o:title=""/>
           </v:shape>
-          <o:OLEObject Type="Embed" ProgID="Equation.3" ShapeID="_x0000_i1036" DrawAspect="Content" ObjectID="_1534067083" r:id="rId31"/>
+          <o:OLEObject Type="Embed" ProgID="Equation.3" ShapeID="_x0000_i1036" DrawAspect="Content" ObjectID="_1538486096" r:id="rId31"/>
         </w:object>
       </w:r>
       <w:r>
@@ -941,7 +935,7 @@
           <v:shape id="_x0000_i1037" type="#_x0000_t75" style="width:155.25pt;height:18.75pt" o:ole="">
             <v:imagedata r:id="rId32" o:title=""/>
           </v:shape>
-          <o:OLEObject Type="Embed" ProgID="Equation.3" ShapeID="_x0000_i1037" DrawAspect="Content" ObjectID="_1534067084" r:id="rId33"/>
+          <o:OLEObject Type="Embed" ProgID="Equation.3" ShapeID="_x0000_i1037" DrawAspect="Content" ObjectID="_1538486097" r:id="rId33"/>
         </w:object>
       </w:r>
       <w:r>
@@ -960,7 +954,7 @@
           <v:shape id="_x0000_i1038" type="#_x0000_t75" style="width:188.25pt;height:33.75pt" o:ole="">
             <v:imagedata r:id="rId34" o:title=""/>
           </v:shape>
-          <o:OLEObject Type="Embed" ProgID="Equation.3" ShapeID="_x0000_i1038" DrawAspect="Content" ObjectID="_1534067085" r:id="rId35"/>
+          <o:OLEObject Type="Embed" ProgID="Equation.3" ShapeID="_x0000_i1038" DrawAspect="Content" ObjectID="_1538486098" r:id="rId35"/>
         </w:object>
       </w:r>
       <w:r>
@@ -1031,7 +1025,7 @@
           <v:shape id="_x0000_i1039" type="#_x0000_t75" style="width:129.75pt;height:35.25pt" o:ole="">
             <v:imagedata r:id="rId36" o:title=""/>
           </v:shape>
-          <o:OLEObject Type="Embed" ProgID="Equation.3" ShapeID="_x0000_i1039" DrawAspect="Content" ObjectID="_1534067086" r:id="rId37"/>
+          <o:OLEObject Type="Embed" ProgID="Equation.3" ShapeID="_x0000_i1039" DrawAspect="Content" ObjectID="_1538486099" r:id="rId37"/>
         </w:object>
       </w:r>
       <w:r>
@@ -1123,7 +1117,7 @@
           <v:shape id="_x0000_i1040" type="#_x0000_t75" style="width:177.75pt;height:33.75pt" o:ole="">
             <v:imagedata r:id="rId38" o:title=""/>
           </v:shape>
-          <o:OLEObject Type="Embed" ProgID="Equation.3" ShapeID="_x0000_i1040" DrawAspect="Content" ObjectID="_1534067087" r:id="rId39"/>
+          <o:OLEObject Type="Embed" ProgID="Equation.3" ShapeID="_x0000_i1040" DrawAspect="Content" ObjectID="_1538486100" r:id="rId39"/>
         </w:object>
       </w:r>
       <w:r>
@@ -1210,7 +1204,7 @@
           <v:shape id="_x0000_i1041" type="#_x0000_t75" style="width:249pt;height:20.25pt" o:ole="">
             <v:imagedata r:id="rId40" o:title=""/>
           </v:shape>
-          <o:OLEObject Type="Embed" ProgID="Equation.3" ShapeID="_x0000_i1041" DrawAspect="Content" ObjectID="_1534067088" r:id="rId41"/>
+          <o:OLEObject Type="Embed" ProgID="Equation.3" ShapeID="_x0000_i1041" DrawAspect="Content" ObjectID="_1538486101" r:id="rId41"/>
         </w:object>
       </w:r>
       <w:r>
@@ -1276,7 +1270,7 @@
           <v:shape id="_x0000_i1042" type="#_x0000_t75" style="width:84pt;height:18pt" o:ole="">
             <v:imagedata r:id="rId42" o:title=""/>
           </v:shape>
-          <o:OLEObject Type="Embed" ProgID="Equation.3" ShapeID="_x0000_i1042" DrawAspect="Content" ObjectID="_1534067089" r:id="rId43"/>
+          <o:OLEObject Type="Embed" ProgID="Equation.3" ShapeID="_x0000_i1042" DrawAspect="Content" ObjectID="_1538486102" r:id="rId43"/>
         </w:object>
       </w:r>
       <w:r>
@@ -1361,7 +1355,7 @@
           <v:shape id="_x0000_i1043" type="#_x0000_t75" style="width:188.25pt;height:33.75pt" o:ole="">
             <v:imagedata r:id="rId34" o:title=""/>
           </v:shape>
-          <o:OLEObject Type="Embed" ProgID="Equation.3" ShapeID="_x0000_i1043" DrawAspect="Content" ObjectID="_1534067090" r:id="rId44"/>
+          <o:OLEObject Type="Embed" ProgID="Equation.3" ShapeID="_x0000_i1043" DrawAspect="Content" ObjectID="_1538486103" r:id="rId44"/>
         </w:object>
       </w:r>
       <w:r>
@@ -1509,7 +1503,7 @@
           <v:shape id="_x0000_i1044" type="#_x0000_t75" style="width:135pt;height:33.75pt" o:ole="">
             <v:imagedata r:id="rId45" o:title=""/>
           </v:shape>
-          <o:OLEObject Type="Embed" ProgID="Equation.3" ShapeID="_x0000_i1044" DrawAspect="Content" ObjectID="_1534067091" r:id="rId46"/>
+          <o:OLEObject Type="Embed" ProgID="Equation.3" ShapeID="_x0000_i1044" DrawAspect="Content" ObjectID="_1538486104" r:id="rId46"/>
         </w:object>
       </w:r>
       <w:r>
@@ -1599,7 +1593,7 @@
           <v:shape id="_x0000_i1045" type="#_x0000_t75" style="width:107.25pt;height:30.75pt" o:ole="">
             <v:imagedata r:id="rId47" o:title=""/>
           </v:shape>
-          <o:OLEObject Type="Embed" ProgID="Equation.3" ShapeID="_x0000_i1045" DrawAspect="Content" ObjectID="_1534067092" r:id="rId48"/>
+          <o:OLEObject Type="Embed" ProgID="Equation.3" ShapeID="_x0000_i1045" DrawAspect="Content" ObjectID="_1538486105" r:id="rId48"/>
         </w:object>
       </w:r>
       <w:r>
@@ -1650,7 +1644,7 @@
           <v:shape id="_x0000_i1046" type="#_x0000_t75" style="width:143.25pt;height:33.75pt" o:ole="">
             <v:imagedata r:id="rId49" o:title=""/>
           </v:shape>
-          <o:OLEObject Type="Embed" ProgID="Equation.3" ShapeID="_x0000_i1046" DrawAspect="Content" ObjectID="_1534067093" r:id="rId50"/>
+          <o:OLEObject Type="Embed" ProgID="Equation.3" ShapeID="_x0000_i1046" DrawAspect="Content" ObjectID="_1538486106" r:id="rId50"/>
         </w:object>
       </w:r>
       <w:r>
@@ -1693,7 +1687,7 @@
           <v:shape id="_x0000_i1047" type="#_x0000_t75" style="width:251.25pt;height:33.75pt" o:ole="">
             <v:imagedata r:id="rId51" o:title=""/>
           </v:shape>
-          <o:OLEObject Type="Embed" ProgID="Equation.3" ShapeID="_x0000_i1047" DrawAspect="Content" ObjectID="_1534067094" r:id="rId52"/>
+          <o:OLEObject Type="Embed" ProgID="Equation.3" ShapeID="_x0000_i1047" DrawAspect="Content" ObjectID="_1538486107" r:id="rId52"/>
         </w:object>
       </w:r>
       <w:r>
@@ -1786,7 +1780,7 @@
           <v:shape id="_x0000_i1048" type="#_x0000_t75" style="width:147.75pt;height:18.75pt" o:ole="">
             <v:imagedata r:id="rId53" o:title=""/>
           </v:shape>
-          <o:OLEObject Type="Embed" ProgID="Equation.3" ShapeID="_x0000_i1048" DrawAspect="Content" ObjectID="_1534067095" r:id="rId54"/>
+          <o:OLEObject Type="Embed" ProgID="Equation.3" ShapeID="_x0000_i1048" DrawAspect="Content" ObjectID="_1538486108" r:id="rId54"/>
         </w:object>
       </w:r>
       <w:r>
@@ -1903,39 +1897,41 @@
           <v:shape id="_x0000_i1049" type="#_x0000_t75" style="width:110.25pt;height:18.75pt" o:ole="">
             <v:imagedata r:id="rId55" o:title=""/>
           </v:shape>
-          <o:OLEObject Type="Embed" ProgID="Equation.3" ShapeID="_x0000_i1049" DrawAspect="Content" ObjectID="_1534067096" r:id="rId56"/>
-        </w:object>
-      </w:r>
-      <w:r>
-        <w:rPr>
-          <w:rFonts w:cs="Times New Roman"/>
-        </w:rPr>
-        <w:tab/>
-      </w:r>
-      <w:r>
-        <w:rPr>
-          <w:rFonts w:cs="Times New Roman"/>
-        </w:rPr>
-        <w:tab/>
-      </w:r>
-      <w:r>
-        <w:rPr>
-          <w:rFonts w:cs="Times New Roman"/>
-        </w:rPr>
-        <w:tab/>
-      </w:r>
-      <w:r>
-        <w:rPr>
-          <w:rFonts w:cs="Times New Roman"/>
-        </w:rPr>
-        <w:tab/>
-      </w:r>
-      <w:r>
-        <w:rPr>
-          <w:rFonts w:cs="Times New Roman"/>
-        </w:rPr>
-        <w:tab/>
-      </w:r>
+          <o:OLEObject Type="Embed" ProgID="Equation.3" ShapeID="_x0000_i1049" DrawAspect="Content" ObjectID="_1538486109" r:id="rId56"/>
+        </w:object>
+      </w:r>
+      <w:r>
+        <w:rPr>
+          <w:rFonts w:cs="Times New Roman"/>
+        </w:rPr>
+        <w:tab/>
+      </w:r>
+      <w:r>
+        <w:rPr>
+          <w:rFonts w:cs="Times New Roman"/>
+        </w:rPr>
+        <w:tab/>
+      </w:r>
+      <w:r>
+        <w:rPr>
+          <w:rFonts w:cs="Times New Roman"/>
+        </w:rPr>
+        <w:tab/>
+      </w:r>
+      <w:r>
+        <w:rPr>
+          <w:rFonts w:cs="Times New Roman"/>
+        </w:rPr>
+        <w:tab/>
+      </w:r>
+      <w:r>
+        <w:rPr>
+          <w:rFonts w:cs="Times New Roman"/>
+        </w:rPr>
+        <w:tab/>
+      </w:r>
+      <w:bookmarkStart w:id="0" w:name="_GoBack"/>
+      <w:bookmarkEnd w:id="0"/>
       <w:r>
         <w:rPr>
           <w:rFonts w:cs="Times New Roman"/>
@@ -1997,7 +1993,7 @@
           <v:shape id="_x0000_i1050" type="#_x0000_t75" style="width:1in;height:35.25pt" o:ole="">
             <v:imagedata r:id="rId57" o:title=""/>
           </v:shape>
-          <o:OLEObject Type="Embed" ProgID="Equation.3" ShapeID="_x0000_i1050" DrawAspect="Content" ObjectID="_1534067097" r:id="rId58"/>
+          <o:OLEObject Type="Embed" ProgID="Equation.3" ShapeID="_x0000_i1050" DrawAspect="Content" ObjectID="_1538486110" r:id="rId58"/>
         </w:object>
       </w:r>
       <w:r>
@@ -2073,7 +2069,7 @@
           <v:shape id="_x0000_i1051" type="#_x0000_t75" style="width:315pt;height:33.75pt" o:ole="">
             <v:imagedata r:id="rId59" o:title=""/>
           </v:shape>
-          <o:OLEObject Type="Embed" ProgID="Equation.3" ShapeID="_x0000_i1051" DrawAspect="Content" ObjectID="_1534067098" r:id="rId60"/>
+          <o:OLEObject Type="Embed" ProgID="Equation.3" ShapeID="_x0000_i1051" DrawAspect="Content" ObjectID="_1538486111" r:id="rId60"/>
         </w:object>
       </w:r>
       <w:r>
@@ -2283,19 +2279,7 @@
         <w:rPr>
           <w:rFonts w:cs="Times New Roman"/>
         </w:rPr>
-        <w:t xml:space="preserve">Various forms for the </w:t>
-      </w:r>
-      <w:r>
-        <w:rPr>
-          <w:rFonts w:cs="Times New Roman"/>
-        </w:rPr>
-        <w:t>eigenvalue expression</w:t>
-      </w:r>
-      <w:r>
-        <w:rPr>
-          <w:rFonts w:cs="Times New Roman"/>
-        </w:rPr>
-        <w:t xml:space="preserve"> exist, and</w:t>
+        <w:t>Various forms for the eigenvalue expression exist, and</w:t>
       </w:r>
       <w:r>
         <w:rPr>
@@ -2371,7 +2355,7 @@
           <v:shape id="_x0000_i1052" type="#_x0000_t75" style="width:48.75pt;height:15.75pt" o:ole="">
             <v:imagedata r:id="rId61" o:title=""/>
           </v:shape>
-          <o:OLEObject Type="Embed" ProgID="Equation.3" ShapeID="_x0000_i1052" DrawAspect="Content" ObjectID="_1534067099" r:id="rId62"/>
+          <o:OLEObject Type="Embed" ProgID="Equation.3" ShapeID="_x0000_i1052" DrawAspect="Content" ObjectID="_1538486112" r:id="rId62"/>
         </w:object>
       </w:r>
       <w:r>
@@ -2385,7 +2369,7 @@
           <v:shape id="_x0000_i1053" type="#_x0000_t75" style="width:35.25pt;height:17.25pt" o:ole="">
             <v:imagedata r:id="rId63" o:title=""/>
           </v:shape>
-          <o:OLEObject Type="Embed" ProgID="Equation.3" ShapeID="_x0000_i1053" DrawAspect="Content" ObjectID="_1534067100" r:id="rId64"/>
+          <o:OLEObject Type="Embed" ProgID="Equation.3" ShapeID="_x0000_i1053" DrawAspect="Content" ObjectID="_1538486113" r:id="rId64"/>
         </w:object>
       </w:r>
       <w:r>
@@ -2399,7 +2383,7 @@
           <v:shape id="_x0000_i1054" type="#_x0000_t75" style="width:33pt;height:17.25pt" o:ole="">
             <v:imagedata r:id="rId65" o:title=""/>
           </v:shape>
-          <o:OLEObject Type="Embed" ProgID="Equation.3" ShapeID="_x0000_i1054" DrawAspect="Content" ObjectID="_1534067101" r:id="rId66"/>
+          <o:OLEObject Type="Embed" ProgID="Equation.3" ShapeID="_x0000_i1054" DrawAspect="Content" ObjectID="_1538486114" r:id="rId66"/>
         </w:object>
       </w:r>
       <w:r>
@@ -2413,7 +2397,7 @@
           <v:shape id="_x0000_i1055" type="#_x0000_t75" style="width:30.75pt;height:18pt" o:ole="">
             <v:imagedata r:id="rId67" o:title=""/>
           </v:shape>
-          <o:OLEObject Type="Embed" ProgID="Equation.3" ShapeID="_x0000_i1055" DrawAspect="Content" ObjectID="_1534067102" r:id="rId68"/>
+          <o:OLEObject Type="Embed" ProgID="Equation.3" ShapeID="_x0000_i1055" DrawAspect="Content" ObjectID="_1538486115" r:id="rId68"/>
         </w:object>
       </w:r>
       <w:r>
@@ -2433,7 +2417,7 @@
           <v:shape id="_x0000_i1056" type="#_x0000_t75" style="width:12pt;height:18pt" o:ole="">
             <v:imagedata r:id="rId69" o:title=""/>
           </v:shape>
-          <o:OLEObject Type="Embed" ProgID="Equation.3" ShapeID="_x0000_i1056" DrawAspect="Content" ObjectID="_1534067103" r:id="rId70"/>
+          <o:OLEObject Type="Embed" ProgID="Equation.3" ShapeID="_x0000_i1056" DrawAspect="Content" ObjectID="_1538486116" r:id="rId70"/>
         </w:object>
       </w:r>
       <w:r>
@@ -2453,7 +2437,7 @@
           <v:shape id="_x0000_i1057" type="#_x0000_t75" style="width:12pt;height:18pt" o:ole="">
             <v:imagedata r:id="rId71" o:title=""/>
           </v:shape>
-          <o:OLEObject Type="Embed" ProgID="Equation.3" ShapeID="_x0000_i1057" DrawAspect="Content" ObjectID="_1534067104" r:id="rId72"/>
+          <o:OLEObject Type="Embed" ProgID="Equation.3" ShapeID="_x0000_i1057" DrawAspect="Content" ObjectID="_1538486117" r:id="rId72"/>
         </w:object>
       </w:r>
       <w:r>
@@ -2470,7 +2454,7 @@
           <v:shape id="_x0000_i1058" type="#_x0000_t75" style="width:23.25pt;height:17.25pt" o:ole="">
             <v:imagedata r:id="rId73" o:title=""/>
           </v:shape>
-          <o:OLEObject Type="Embed" ProgID="Equation.3" ShapeID="_x0000_i1058" DrawAspect="Content" ObjectID="_1534067105" r:id="rId74"/>
+          <o:OLEObject Type="Embed" ProgID="Equation.3" ShapeID="_x0000_i1058" DrawAspect="Content" ObjectID="_1538486118" r:id="rId74"/>
         </w:object>
       </w:r>
       <w:r>
@@ -2495,7 +2479,7 @@
           <v:shape id="_x0000_i1059" type="#_x0000_t75" style="width:81pt;height:18.75pt" o:ole="">
             <v:imagedata r:id="rId75" o:title=""/>
           </v:shape>
-          <o:OLEObject Type="Embed" ProgID="Equation.3" ShapeID="_x0000_i1059" DrawAspect="Content" ObjectID="_1534067106" r:id="rId76"/>
+          <o:OLEObject Type="Embed" ProgID="Equation.3" ShapeID="_x0000_i1059" DrawAspect="Content" ObjectID="_1538486119" r:id="rId76"/>
         </w:object>
       </w:r>
       <w:r>
@@ -2548,7 +2532,7 @@
           <v:shape id="_x0000_i1060" type="#_x0000_t75" style="width:84.75pt;height:18.75pt" o:ole="">
             <v:imagedata r:id="rId77" o:title=""/>
           </v:shape>
-          <o:OLEObject Type="Embed" ProgID="Equation.3" ShapeID="_x0000_i1060" DrawAspect="Content" ObjectID="_1534067107" r:id="rId78"/>
+          <o:OLEObject Type="Embed" ProgID="Equation.3" ShapeID="_x0000_i1060" DrawAspect="Content" ObjectID="_1538486120" r:id="rId78"/>
         </w:object>
       </w:r>
       <w:r>
@@ -2598,7 +2582,7 @@
           <v:shape id="_x0000_i1061" type="#_x0000_t75" style="width:192pt;height:18.75pt" o:ole="">
             <v:imagedata r:id="rId79" o:title=""/>
           </v:shape>
-          <o:OLEObject Type="Embed" ProgID="Equation.3" ShapeID="_x0000_i1061" DrawAspect="Content" ObjectID="_1534067108" r:id="rId80"/>
+          <o:OLEObject Type="Embed" ProgID="Equation.3" ShapeID="_x0000_i1061" DrawAspect="Content" ObjectID="_1538486121" r:id="rId80"/>
         </w:object>
       </w:r>
       <w:r>
@@ -2639,7 +2623,7 @@
           <v:shape id="_x0000_i1062" type="#_x0000_t75" style="width:129.75pt;height:18pt" o:ole="">
             <v:imagedata r:id="rId81" o:title=""/>
           </v:shape>
-          <o:OLEObject Type="Embed" ProgID="Equation.3" ShapeID="_x0000_i1062" DrawAspect="Content" ObjectID="_1534067109" r:id="rId82"/>
+          <o:OLEObject Type="Embed" ProgID="Equation.3" ShapeID="_x0000_i1062" DrawAspect="Content" ObjectID="_1538486122" r:id="rId82"/>
         </w:object>
       </w:r>
       <w:r>
@@ -2718,7 +2702,7 @@
           <v:shape id="_x0000_i1063" type="#_x0000_t75" style="width:63.75pt;height:18pt" o:ole="">
             <v:imagedata r:id="rId83" o:title=""/>
           </v:shape>
-          <o:OLEObject Type="Embed" ProgID="Equation.3" ShapeID="_x0000_i1063" DrawAspect="Content" ObjectID="_1534067110" r:id="rId84"/>
+          <o:OLEObject Type="Embed" ProgID="Equation.3" ShapeID="_x0000_i1063" DrawAspect="Content" ObjectID="_1538486123" r:id="rId84"/>
         </w:object>
       </w:r>
       <w:r>
@@ -2821,7 +2805,7 @@
           <v:shape id="_x0000_i1064" type="#_x0000_t75" style="width:12pt;height:15.75pt" o:ole="">
             <v:imagedata r:id="rId85" o:title=""/>
           </v:shape>
-          <o:OLEObject Type="Embed" ProgID="Equation.3" ShapeID="_x0000_i1064" DrawAspect="Content" ObjectID="_1534067111" r:id="rId86"/>
+          <o:OLEObject Type="Embed" ProgID="Equation.3" ShapeID="_x0000_i1064" DrawAspect="Content" ObjectID="_1538486124" r:id="rId86"/>
         </w:object>
       </w:r>
       <w:r>
@@ -2885,7 +2869,7 @@
           <v:shape id="_x0000_i1065" type="#_x0000_t75" style="width:302.25pt;height:110.25pt" o:ole="">
             <v:imagedata r:id="rId87" o:title=""/>
           </v:shape>
-          <o:OLEObject Type="Embed" ProgID="Equation.3" ShapeID="_x0000_i1065" DrawAspect="Content" ObjectID="_1534067112" r:id="rId88"/>
+          <o:OLEObject Type="Embed" ProgID="Equation.3" ShapeID="_x0000_i1065" DrawAspect="Content" ObjectID="_1538486125" r:id="rId88"/>
         </w:object>
       </w:r>
       <w:r>
@@ -2946,7 +2930,7 @@
           <v:shape id="_x0000_i1066" type="#_x0000_t75" style="width:84.75pt;height:21pt" o:ole="">
             <v:imagedata r:id="rId89" o:title=""/>
           </v:shape>
-          <o:OLEObject Type="Embed" ProgID="Equation.3" ShapeID="_x0000_i1066" DrawAspect="Content" ObjectID="_1534067113" r:id="rId90"/>
+          <o:OLEObject Type="Embed" ProgID="Equation.3" ShapeID="_x0000_i1066" DrawAspect="Content" ObjectID="_1538486126" r:id="rId90"/>
         </w:object>
       </w:r>
       <w:r>
@@ -3021,7 +3005,7 @@
           <v:shape id="_x0000_i1067" type="#_x0000_t75" style="width:90.75pt;height:19.5pt" o:ole="">
             <v:imagedata r:id="rId91" o:title=""/>
           </v:shape>
-          <o:OLEObject Type="Embed" ProgID="Equation.3" ShapeID="_x0000_i1067" DrawAspect="Content" ObjectID="_1534067114" r:id="rId92"/>
+          <o:OLEObject Type="Embed" ProgID="Equation.3" ShapeID="_x0000_i1067" DrawAspect="Content" ObjectID="_1538486127" r:id="rId92"/>
         </w:object>
       </w:r>
       <w:r>
@@ -3101,7 +3085,7 @@
           <v:shape id="_x0000_i1068" type="#_x0000_t75" style="width:135.75pt;height:19.5pt" o:ole="">
             <v:imagedata r:id="rId93" o:title=""/>
           </v:shape>
-          <o:OLEObject Type="Embed" ProgID="Equation.3" ShapeID="_x0000_i1068" DrawAspect="Content" ObjectID="_1534067115" r:id="rId94"/>
+          <o:OLEObject Type="Embed" ProgID="Equation.3" ShapeID="_x0000_i1068" DrawAspect="Content" ObjectID="_1538486128" r:id="rId94"/>
         </w:object>
       </w:r>
       <w:r>
@@ -3175,7 +3159,7 @@
           <v:shape id="_x0000_i1069" type="#_x0000_t75" style="width:93pt;height:18.75pt" o:ole="">
             <v:imagedata r:id="rId95" o:title=""/>
           </v:shape>
-          <o:OLEObject Type="Embed" ProgID="Equation.3" ShapeID="_x0000_i1069" DrawAspect="Content" ObjectID="_1534067116" r:id="rId96"/>
+          <o:OLEObject Type="Embed" ProgID="Equation.3" ShapeID="_x0000_i1069" DrawAspect="Content" ObjectID="_1538486129" r:id="rId96"/>
         </w:object>
       </w:r>
       <w:r>
@@ -3339,8 +3323,6 @@
           <w:b/>
         </w:rPr>
       </w:pPr>
-      <w:bookmarkStart w:id="0" w:name="_GoBack"/>
-      <w:bookmarkEnd w:id="0"/>
       <w:r>
         <w:rPr>
           <w:b/>
@@ -3371,7 +3353,7 @@
           <v:shape id="_x0000_i1070" type="#_x0000_t75" style="width:441.75pt;height:35.25pt" o:ole="">
             <v:imagedata r:id="rId97" o:title=""/>
           </v:shape>
-          <o:OLEObject Type="Embed" ProgID="Equation.3" ShapeID="_x0000_i1070" DrawAspect="Content" ObjectID="_1534067117" r:id="rId98"/>
+          <o:OLEObject Type="Embed" ProgID="Equation.3" ShapeID="_x0000_i1070" DrawAspect="Content" ObjectID="_1538486130" r:id="rId98"/>
         </w:object>
       </w:r>
     </w:p>
@@ -3417,7 +3399,7 @@
           <v:shape id="_x0000_i1071" type="#_x0000_t75" style="width:70.5pt;height:38.25pt" o:ole="">
             <v:imagedata r:id="rId99" o:title=""/>
           </v:shape>
-          <o:OLEObject Type="Embed" ProgID="Equation.3" ShapeID="_x0000_i1071" DrawAspect="Content" ObjectID="_1534067118" r:id="rId100"/>
+          <o:OLEObject Type="Embed" ProgID="Equation.3" ShapeID="_x0000_i1071" DrawAspect="Content" ObjectID="_1538486131" r:id="rId100"/>
         </w:object>
       </w:r>
     </w:p>
@@ -3433,7 +3415,7 @@
           <v:shape id="_x0000_i1072" type="#_x0000_t75" style="width:12pt;height:12.75pt" o:ole="">
             <v:imagedata r:id="rId101" o:title=""/>
           </v:shape>
-          <o:OLEObject Type="Embed" ProgID="Equation.3" ShapeID="_x0000_i1072" DrawAspect="Content" ObjectID="_1534067119" r:id="rId102"/>
+          <o:OLEObject Type="Embed" ProgID="Equation.3" ShapeID="_x0000_i1072" DrawAspect="Content" ObjectID="_1538486132" r:id="rId102"/>
         </w:object>
       </w:r>
       <w:r>
@@ -3460,7 +3442,7 @@
           <v:shape id="_x0000_i1073" type="#_x0000_t75" style="width:68.25pt;height:33pt" o:ole="">
             <v:imagedata r:id="rId103" o:title=""/>
           </v:shape>
-          <o:OLEObject Type="Embed" ProgID="Equation.3" ShapeID="_x0000_i1073" DrawAspect="Content" ObjectID="_1534067120" r:id="rId104"/>
+          <o:OLEObject Type="Embed" ProgID="Equation.3" ShapeID="_x0000_i1073" DrawAspect="Content" ObjectID="_1538486133" r:id="rId104"/>
         </w:object>
       </w:r>
     </w:p>
@@ -3502,7 +3484,7 @@
           <v:shape id="_x0000_i1074" type="#_x0000_t75" style="width:179.25pt;height:33.75pt" o:ole="">
             <v:imagedata r:id="rId105" o:title=""/>
           </v:shape>
-          <o:OLEObject Type="Embed" ProgID="Equation.3" ShapeID="_x0000_i1074" DrawAspect="Content" ObjectID="_1534067121" r:id="rId106"/>
+          <o:OLEObject Type="Embed" ProgID="Equation.3" ShapeID="_x0000_i1074" DrawAspect="Content" ObjectID="_1538486134" r:id="rId106"/>
         </w:object>
       </w:r>
       <w:r>
@@ -3527,7 +3509,7 @@
           <v:shape id="_x0000_i1075" type="#_x0000_t75" style="width:162.75pt;height:33.75pt" o:ole="">
             <v:imagedata r:id="rId107" o:title=""/>
           </v:shape>
-          <o:OLEObject Type="Embed" ProgID="Equation.3" ShapeID="_x0000_i1075" DrawAspect="Content" ObjectID="_1534067122" r:id="rId108"/>
+          <o:OLEObject Type="Embed" ProgID="Equation.3" ShapeID="_x0000_i1075" DrawAspect="Content" ObjectID="_1538486135" r:id="rId108"/>
         </w:object>
       </w:r>
     </w:p>
@@ -3543,7 +3525,7 @@
           <v:shape id="_x0000_i1076" type="#_x0000_t75" style="width:157.5pt;height:33.75pt" o:ole="">
             <v:imagedata r:id="rId109" o:title=""/>
           </v:shape>
-          <o:OLEObject Type="Embed" ProgID="Equation.3" ShapeID="_x0000_i1076" DrawAspect="Content" ObjectID="_1534067123" r:id="rId110"/>
+          <o:OLEObject Type="Embed" ProgID="Equation.3" ShapeID="_x0000_i1076" DrawAspect="Content" ObjectID="_1538486136" r:id="rId110"/>
         </w:object>
       </w:r>
     </w:p>
@@ -3559,7 +3541,7 @@
           <v:shape id="_x0000_i1077" type="#_x0000_t75" style="width:186.75pt;height:36pt" o:ole="">
             <v:imagedata r:id="rId111" o:title=""/>
           </v:shape>
-          <o:OLEObject Type="Embed" ProgID="Equation.3" ShapeID="_x0000_i1077" DrawAspect="Content" ObjectID="_1534067124" r:id="rId112"/>
+          <o:OLEObject Type="Embed" ProgID="Equation.3" ShapeID="_x0000_i1077" DrawAspect="Content" ObjectID="_1538486137" r:id="rId112"/>
         </w:object>
       </w:r>
     </w:p>
@@ -3575,7 +3557,7 @@
           <v:shape id="_x0000_i1078" type="#_x0000_t75" style="width:111pt;height:33.75pt" o:ole="">
             <v:imagedata r:id="rId113" o:title=""/>
           </v:shape>
-          <o:OLEObject Type="Embed" ProgID="Equation.3" ShapeID="_x0000_i1078" DrawAspect="Content" ObjectID="_1534067125" r:id="rId114"/>
+          <o:OLEObject Type="Embed" ProgID="Equation.3" ShapeID="_x0000_i1078" DrawAspect="Content" ObjectID="_1538486138" r:id="rId114"/>
         </w:object>
       </w:r>
     </w:p>
@@ -3591,7 +3573,7 @@
           <v:shape id="_x0000_i1079" type="#_x0000_t75" style="width:111.75pt;height:33.75pt" o:ole="">
             <v:imagedata r:id="rId115" o:title=""/>
           </v:shape>
-          <o:OLEObject Type="Embed" ProgID="Equation.3" ShapeID="_x0000_i1079" DrawAspect="Content" ObjectID="_1534067126" r:id="rId116"/>
+          <o:OLEObject Type="Embed" ProgID="Equation.3" ShapeID="_x0000_i1079" DrawAspect="Content" ObjectID="_1538486139" r:id="rId116"/>
         </w:object>
       </w:r>
     </w:p>
@@ -3607,7 +3589,7 @@
           <v:shape id="_x0000_i1080" type="#_x0000_t75" style="width:111.75pt;height:33.75pt" o:ole="">
             <v:imagedata r:id="rId117" o:title=""/>
           </v:shape>
-          <o:OLEObject Type="Embed" ProgID="Equation.3" ShapeID="_x0000_i1080" DrawAspect="Content" ObjectID="_1534067127" r:id="rId118"/>
+          <o:OLEObject Type="Embed" ProgID="Equation.3" ShapeID="_x0000_i1080" DrawAspect="Content" ObjectID="_1538486140" r:id="rId118"/>
         </w:object>
       </w:r>
     </w:p>
@@ -3623,7 +3605,7 @@
           <v:shape id="_x0000_i1081" type="#_x0000_t75" style="width:113.25pt;height:33.75pt" o:ole="">
             <v:imagedata r:id="rId119" o:title=""/>
           </v:shape>
-          <o:OLEObject Type="Embed" ProgID="Equation.3" ShapeID="_x0000_i1081" DrawAspect="Content" ObjectID="_1534067128" r:id="rId120"/>
+          <o:OLEObject Type="Embed" ProgID="Equation.3" ShapeID="_x0000_i1081" DrawAspect="Content" ObjectID="_1538486141" r:id="rId120"/>
         </w:object>
       </w:r>
     </w:p>
@@ -3911,6 +3893,7 @@
     <w:lsdException w:name="HTML Sample" w:semiHidden="1" w:unhideWhenUsed="1"/>
     <w:lsdException w:name="HTML Typewriter" w:semiHidden="1" w:unhideWhenUsed="1"/>
     <w:lsdException w:name="HTML Variable" w:semiHidden="1" w:unhideWhenUsed="1"/>
+    <w:lsdException w:name="Normal Table" w:semiHidden="1" w:unhideWhenUsed="1"/>
     <w:lsdException w:name="annotation subject" w:semiHidden="1" w:unhideWhenUsed="1"/>
     <w:lsdException w:name="No List" w:semiHidden="1" w:unhideWhenUsed="1"/>
     <w:lsdException w:name="Outline List 1" w:semiHidden="1" w:unhideWhenUsed="1"/>
@@ -3957,8 +3940,10 @@
     <w:lsdException w:name="Table Subtle 2" w:semiHidden="1" w:unhideWhenUsed="1"/>
     <w:lsdException w:name="Table Web 1" w:semiHidden="1" w:unhideWhenUsed="1"/>
     <w:lsdException w:name="Table Web 2" w:semiHidden="1" w:unhideWhenUsed="1"/>
+    <w:lsdException w:name="Table Web 3" w:semiHidden="1" w:unhideWhenUsed="1"/>
     <w:lsdException w:name="Balloon Text" w:semiHidden="1" w:unhideWhenUsed="1"/>
     <w:lsdException w:name="Table Grid" w:uiPriority="39"/>
+    <w:lsdException w:name="Table Theme" w:semiHidden="1" w:unhideWhenUsed="1"/>
     <w:lsdException w:name="Placeholder Text" w:semiHidden="1"/>
     <w:lsdException w:name="No Spacing" w:uiPriority="1" w:qFormat="1"/>
     <w:lsdException w:name="Light Shading" w:uiPriority="60"/>
@@ -4191,6 +4176,7 @@
   <w:style w:type="character" w:default="1" w:styleId="DefaultParagraphFont">
     <w:name w:val="Default Paragraph Font"/>
     <w:uiPriority w:val="1"/>
+    <w:semiHidden/>
     <w:unhideWhenUsed/>
   </w:style>
   <w:style w:type="table" w:default="1" w:styleId="TableNormal">
@@ -4545,21 +4531,6 @@
 </file>
 
 <file path=customXml/item1.xml><?xml version="1.0" encoding="utf-8"?>
-<?mso-contentType ?>
-<FormTemplates xmlns="http://schemas.microsoft.com/sharepoint/v3/contenttype/forms">
-  <Display>DocumentLibraryForm</Display>
-  <Edit>DocumentLibraryForm</Edit>
-  <New>DocumentLibraryForm</New>
-</FormTemplates>
-</file>
-
-<file path=customXml/item2.xml><?xml version="1.0" encoding="utf-8"?>
-<p:properties xmlns:p="http://schemas.microsoft.com/office/2006/metadata/properties" xmlns:xsi="http://www.w3.org/2001/XMLSchema-instance" xmlns:pc="http://schemas.microsoft.com/office/infopath/2007/PartnerControls">
-  <documentManagement/>
-</p:properties>
-</file>
-
-<file path=customXml/item3.xml><?xml version="1.0" encoding="utf-8"?>
 <ct:contentTypeSchema xmlns:ct="http://schemas.microsoft.com/office/2006/metadata/contentType" xmlns:ma="http://schemas.microsoft.com/office/2006/metadata/properties/metaAttributes" ct:_="" ma:_="" ma:contentTypeName="Document" ma:contentTypeID="0x010100DD74076A72D4964AB6434C8084C5DDDB" ma:contentTypeVersion="0" ma:contentTypeDescription="Create a new document." ma:contentTypeScope="" ma:versionID="fca90b516c246b186cd055c09f689acb">
   <xsd:schema xmlns:xsd="http://www.w3.org/2001/XMLSchema" xmlns:xs="http://www.w3.org/2001/XMLSchema" xmlns:p="http://schemas.microsoft.com/office/2006/metadata/properties" targetNamespace="http://schemas.microsoft.com/office/2006/metadata/properties" ma:root="true" ma:fieldsID="f6258a808e00beae19dcd2a4899ddca5">
     <xsd:element name="properties">
@@ -4673,24 +4644,22 @@
 </ct:contentTypeSchema>
 </file>
 
-<file path=customXml/itemProps1.xml><?xml version="1.0" encoding="utf-8"?>
-<ds:datastoreItem xmlns:ds="http://schemas.openxmlformats.org/officeDocument/2006/customXml" ds:itemID="{57CAE1E8-7E48-4B5F-9A6F-EA3902279D40}">
-  <ds:schemaRefs>
-    <ds:schemaRef ds:uri="http://schemas.microsoft.com/sharepoint/v3/contenttype/forms"/>
-  </ds:schemaRefs>
-</ds:datastoreItem>
+<file path=customXml/item2.xml><?xml version="1.0" encoding="utf-8"?>
+<?mso-contentType ?>
+<FormTemplates xmlns="http://schemas.microsoft.com/sharepoint/v3/contenttype/forms">
+  <Display>DocumentLibraryForm</Display>
+  <Edit>DocumentLibraryForm</Edit>
+  <New>DocumentLibraryForm</New>
+</FormTemplates>
 </file>
 
-<file path=customXml/itemProps2.xml><?xml version="1.0" encoding="utf-8"?>
-<ds:datastoreItem xmlns:ds="http://schemas.openxmlformats.org/officeDocument/2006/customXml" ds:itemID="{78F1E361-9BA1-44AD-933A-D7365D6763D0}">
-  <ds:schemaRefs>
-    <ds:schemaRef ds:uri="http://schemas.microsoft.com/office/2006/metadata/properties"/>
-    <ds:schemaRef ds:uri="http://schemas.microsoft.com/office/infopath/2007/PartnerControls"/>
-  </ds:schemaRefs>
-</ds:datastoreItem>
+<file path=customXml/item3.xml><?xml version="1.0" encoding="utf-8"?>
+<p:properties xmlns:p="http://schemas.microsoft.com/office/2006/metadata/properties" xmlns:xsi="http://www.w3.org/2001/XMLSchema-instance" xmlns:pc="http://schemas.microsoft.com/office/infopath/2007/PartnerControls">
+  <documentManagement/>
+</p:properties>
 </file>
 
-<file path=customXml/itemProps3.xml><?xml version="1.0" encoding="utf-8"?>
+<file path=customXml/itemProps1.xml><?xml version="1.0" encoding="utf-8"?>
 <ds:datastoreItem xmlns:ds="http://schemas.openxmlformats.org/officeDocument/2006/customXml" ds:itemID="{1980E52A-3C32-45D0-B86E-54DB3C01BA91}">
   <ds:schemaRefs>
     <ds:schemaRef ds:uri="http://schemas.microsoft.com/office/2006/metadata/contentType"/>
@@ -4704,4 +4673,21 @@
     <ds:schemaRef ds:uri="http://schemas.microsoft.com/office/infopath/2007/PartnerControls"/>
   </ds:schemaRefs>
 </ds:datastoreItem>
+</file>
+
+<file path=customXml/itemProps2.xml><?xml version="1.0" encoding="utf-8"?>
+<ds:datastoreItem xmlns:ds="http://schemas.openxmlformats.org/officeDocument/2006/customXml" ds:itemID="{57CAE1E8-7E48-4B5F-9A6F-EA3902279D40}">
+  <ds:schemaRefs>
+    <ds:schemaRef ds:uri="http://schemas.microsoft.com/sharepoint/v3/contenttype/forms"/>
+  </ds:schemaRefs>
+</ds:datastoreItem>
+</file>
+
+<file path=customXml/itemProps3.xml><?xml version="1.0" encoding="utf-8"?>
+<ds:datastoreItem xmlns:ds="http://schemas.openxmlformats.org/officeDocument/2006/customXml" ds:itemID="{78F1E361-9BA1-44AD-933A-D7365D6763D0}">
+  <ds:schemaRefs>
+    <ds:schemaRef ds:uri="http://schemas.microsoft.com/office/2006/metadata/properties"/>
+    <ds:schemaRef ds:uri="http://schemas.microsoft.com/office/infopath/2007/PartnerControls"/>
+  </ds:schemaRefs>
+</ds:datastoreItem>
 </file>
</xml_diff>